<commit_message>
update CV and doc for SA
</commit_message>
<xml_diff>
--- a/INTERVIEW/For Python-DE/Duong Van Chien_Senior Software Developer.docx
+++ b/INTERVIEW/For Python-DE/Duong Van Chien_Senior Software Developer.docx
@@ -82,29 +82,7 @@
           <w:szCs w:val="22"/>
           <w:lang w:val="es-ES"/>
         </w:rPr>
-        <w:t xml:space="preserve"> Ha </w:t>
-      </w:r>
-      <w:proofErr w:type="spellStart"/>
-      <w:r>
-        <w:rPr>
-          <w:rFonts w:ascii="Arial" w:hAnsi="Arial" w:cs="Arial"/>
-          <w:color w:val="404040" w:themeColor="text1" w:themeTint="BF"/>
-          <w:sz w:val="22"/>
-          <w:szCs w:val="22"/>
-          <w:lang w:val="es-ES"/>
-        </w:rPr>
-        <w:t>Noi</w:t>
-      </w:r>
-      <w:proofErr w:type="spellEnd"/>
-      <w:r>
-        <w:rPr>
-          <w:rFonts w:ascii="Arial" w:hAnsi="Arial" w:cs="Arial"/>
-          <w:color w:val="404040" w:themeColor="text1" w:themeTint="BF"/>
-          <w:sz w:val="22"/>
-          <w:szCs w:val="22"/>
-          <w:lang w:val="es-ES"/>
-        </w:rPr>
-        <w:t>, Viet Nam</w:t>
+        <w:t xml:space="preserve"> Ha Noi, Viet Nam</w:t>
       </w:r>
       <w:r>
         <w:rPr>
@@ -233,15 +211,6 @@
       </w:pPr>
       <w:r>
         <w:rPr>
-          <w:rFonts w:ascii="Segoe UI" w:hAnsi="Segoe UI" w:cs="Segoe UI"/>
-          <w:b/>
-          <w:bCs/>
-          <w:color w:val="0F1115"/>
-        </w:rPr>
-        <w:t xml:space="preserve"> </w:t>
-      </w:r>
-      <w:r>
-        <w:rPr>
           <w:rFonts w:ascii="Arial" w:hAnsi="Arial" w:cs="Arial"/>
           <w:bCs/>
           <w:color w:val="0F1115"/>
@@ -269,7 +238,27 @@
           <w:sz w:val="22"/>
           <w:szCs w:val="22"/>
         </w:rPr>
-        <w:t>with over 10 years experiences in architecting, developing, and deploying robust, scalable full-stack applications. Possesses deep expertise across the entire software development lifecycle, from concept and design to implementation, optimization, and maintenance. Proven ability to lead technical projects, drive architectural decisions, and deliver high-quality, maintainable code. A versatile engineer proficient in both Java and Python ecosystems, with strong front-end capabilities, dedicated to bridging business needs with effective technical solutions</w:t>
+        <w:t xml:space="preserve">with over </w:t>
+      </w:r>
+      <w:r>
+        <w:rPr>
+          <w:rFonts w:ascii="Arial" w:hAnsi="Arial" w:cs="Arial"/>
+          <w:bCs/>
+          <w:color w:val="0F1115"/>
+          <w:sz w:val="22"/>
+          <w:szCs w:val="22"/>
+        </w:rPr>
+        <w:t>11</w:t>
+      </w:r>
+      <w:r>
+        <w:rPr>
+          <w:rFonts w:ascii="Arial" w:hAnsi="Arial" w:cs="Arial"/>
+          <w:bCs/>
+          <w:color w:val="0F1115"/>
+          <w:sz w:val="22"/>
+          <w:szCs w:val="22"/>
+        </w:rPr>
+        <w:t xml:space="preserve"> years experiences in architecting, developing, and deploying robust, scalable full-stack applications. Possesses deep expertise across the entire software development lifecycle, from concept and design to implementation, optimization, and maintenance. Proven ability to lead technical projects, drive architectural decisions, and deliver high-quality, maintainable code. A versatile engineer proficient in both Java and Python ecosystems, with strong front-end capabilities, dedicated to bridging business needs with effective technical solutions</w:t>
       </w:r>
       <w:r>
         <w:rPr>
@@ -348,7 +337,7 @@
           <w:sz w:val="22"/>
           <w:szCs w:val="22"/>
         </w:rPr>
-        <w:t>Python, Django, Celery</w:t>
+        <w:t xml:space="preserve">Python, Django, Celery | </w:t>
       </w:r>
       <w:r>
         <w:rPr>
@@ -357,7 +346,7 @@
           <w:sz w:val="22"/>
           <w:szCs w:val="22"/>
         </w:rPr>
-        <w:t xml:space="preserve"> | </w:t>
+        <w:t>Java, Spring Framework</w:t>
       </w:r>
       <w:r>
         <w:rPr>
@@ -366,7 +355,7 @@
           <w:sz w:val="22"/>
           <w:szCs w:val="22"/>
         </w:rPr>
-        <w:t>Java, Spring Framework</w:t>
+        <w:t>(MVC)</w:t>
       </w:r>
       <w:r>
         <w:rPr>
@@ -375,7 +364,7 @@
           <w:sz w:val="22"/>
           <w:szCs w:val="22"/>
         </w:rPr>
-        <w:t>(MVC)</w:t>
+        <w:t>, Hibernate, Java EE</w:t>
       </w:r>
       <w:r>
         <w:rPr>
@@ -384,34 +373,7 @@
           <w:sz w:val="22"/>
           <w:szCs w:val="22"/>
         </w:rPr>
-        <w:t>, Hibernate, Java EE</w:t>
-      </w:r>
-      <w:r>
-        <w:rPr>
-          <w:rFonts w:ascii="Arial" w:hAnsi="Arial" w:cs="Arial"/>
-          <w:color w:val="0F1115"/>
-          <w:sz w:val="22"/>
-          <w:szCs w:val="22"/>
-        </w:rPr>
-        <w:t>(</w:t>
-      </w:r>
-      <w:r>
-        <w:rPr>
-          <w:rFonts w:ascii="Arial" w:hAnsi="Arial" w:cs="Arial"/>
-          <w:color w:val="0F1115"/>
-          <w:sz w:val="22"/>
-          <w:szCs w:val="22"/>
-        </w:rPr>
-        <w:t>DDD</w:t>
-      </w:r>
-      <w:r>
-        <w:rPr>
-          <w:rFonts w:ascii="Arial" w:hAnsi="Arial" w:cs="Arial"/>
-          <w:color w:val="0F1115"/>
-          <w:sz w:val="22"/>
-          <w:szCs w:val="22"/>
-        </w:rPr>
-        <w:t>)</w:t>
+        <w:t>(DDD)</w:t>
       </w:r>
       <w:r>
         <w:rPr>
@@ -512,27 +474,7 @@
           <w:sz w:val="22"/>
           <w:szCs w:val="22"/>
         </w:rPr>
-        <w:t xml:space="preserve"> Oracle, </w:t>
-      </w:r>
-      <w:proofErr w:type="spellStart"/>
-      <w:r>
-        <w:rPr>
-          <w:rFonts w:ascii="Arial" w:hAnsi="Arial" w:cs="Arial"/>
-          <w:color w:val="0F1115"/>
-          <w:sz w:val="22"/>
-          <w:szCs w:val="22"/>
-        </w:rPr>
-        <w:t>Mysql</w:t>
-      </w:r>
-      <w:proofErr w:type="spellEnd"/>
-      <w:r>
-        <w:rPr>
-          <w:rFonts w:ascii="Arial" w:hAnsi="Arial" w:cs="Arial"/>
-          <w:color w:val="0F1115"/>
-          <w:sz w:val="22"/>
-          <w:szCs w:val="22"/>
-        </w:rPr>
-        <w:t>,</w:t>
+        <w:t xml:space="preserve"> Oracle, Mysql,</w:t>
       </w:r>
       <w:r>
         <w:rPr>
@@ -596,27 +538,7 @@
           <w:sz w:val="22"/>
           <w:szCs w:val="22"/>
         </w:rPr>
-        <w:t> </w:t>
-      </w:r>
-      <w:proofErr w:type="spellStart"/>
-      <w:r>
-        <w:rPr>
-          <w:rFonts w:ascii="Arial" w:hAnsi="Arial" w:cs="Arial"/>
-          <w:color w:val="0F1115"/>
-          <w:sz w:val="22"/>
-          <w:szCs w:val="22"/>
-        </w:rPr>
-        <w:t>PySpark</w:t>
-      </w:r>
-      <w:proofErr w:type="spellEnd"/>
-      <w:r>
-        <w:rPr>
-          <w:rFonts w:ascii="Arial" w:hAnsi="Arial" w:cs="Arial"/>
-          <w:color w:val="0F1115"/>
-          <w:sz w:val="22"/>
-          <w:szCs w:val="22"/>
-        </w:rPr>
-        <w:t>, Pandas</w:t>
+        <w:t> PySpark, Pandas</w:t>
       </w:r>
       <w:r>
         <w:rPr>
@@ -662,19 +584,8 @@
           <w:sz w:val="22"/>
           <w:szCs w:val="22"/>
         </w:rPr>
-        <w:t xml:space="preserve"> Docker, AWS, </w:t>
-      </w:r>
-      <w:proofErr w:type="spellStart"/>
-      <w:r>
-        <w:rPr>
-          <w:rFonts w:ascii="Arial" w:hAnsi="Arial" w:cs="Arial"/>
-          <w:color w:val="0F1115"/>
-          <w:sz w:val="22"/>
-          <w:szCs w:val="22"/>
-        </w:rPr>
-        <w:t>Redis</w:t>
-      </w:r>
-      <w:proofErr w:type="spellEnd"/>
+        <w:t> Docker, AWS, Redis</w:t>
+      </w:r>
     </w:p>
     <w:p>
       <w:pPr>
@@ -801,19 +712,8 @@
           <w:sz w:val="22"/>
           <w:szCs w:val="22"/>
         </w:rPr>
-        <w:t xml:space="preserve"> Junit, </w:t>
-      </w:r>
-      <w:proofErr w:type="spellStart"/>
-      <w:r>
-        <w:rPr>
-          <w:rFonts w:ascii="Arial" w:hAnsi="Arial" w:cs="Arial"/>
-          <w:color w:val="0F1115"/>
-          <w:sz w:val="22"/>
-          <w:szCs w:val="22"/>
-        </w:rPr>
-        <w:t>JMockit</w:t>
-      </w:r>
-      <w:proofErr w:type="spellEnd"/>
+        <w:t xml:space="preserve"> Junit, JMockit</w:t>
+      </w:r>
     </w:p>
     <w:p>
       <w:pPr>
@@ -1056,29 +956,7 @@
           <w:iCs/>
           <w:color w:val="404040" w:themeColor="text1" w:themeTint="BF"/>
         </w:rPr>
-        <w:t xml:space="preserve">Ha </w:t>
-      </w:r>
-      <w:proofErr w:type="spellStart"/>
-      <w:r>
-        <w:rPr>
-          <w:rFonts w:ascii="Arial" w:hAnsi="Arial" w:cs="Arial"/>
-          <w:bCs/>
-          <w:i/>
-          <w:iCs/>
-          <w:color w:val="404040" w:themeColor="text1" w:themeTint="BF"/>
-        </w:rPr>
-        <w:t>Noi</w:t>
-      </w:r>
-      <w:proofErr w:type="spellEnd"/>
-      <w:r>
-        <w:rPr>
-          <w:rFonts w:ascii="Arial" w:hAnsi="Arial" w:cs="Arial"/>
-          <w:bCs/>
-          <w:i/>
-          <w:iCs/>
-          <w:color w:val="404040" w:themeColor="text1" w:themeTint="BF"/>
-        </w:rPr>
-        <w:t xml:space="preserve"> </w:t>
+        <w:t xml:space="preserve">Ha Noi </w:t>
       </w:r>
       <w:r>
         <w:rPr>
@@ -1415,36 +1293,17 @@
           <w:rFonts w:ascii="Arial" w:hAnsi="Arial" w:cs="Arial"/>
           <w:color w:val="404040" w:themeColor="text1" w:themeTint="BF"/>
         </w:rPr>
-        <w:t>Collaborated with cross-functional teams (Finance, Sales,</w:t>
-      </w:r>
-      <w:r>
-        <w:rPr>
-          <w:rFonts w:ascii="Arial" w:hAnsi="Arial" w:cs="Arial"/>
-          <w:color w:val="404040" w:themeColor="text1" w:themeTint="BF"/>
-        </w:rPr>
-        <w:t xml:space="preserve"> UW, Claim Actuarial…</w:t>
-      </w:r>
-      <w:r>
-        <w:rPr>
-          <w:rFonts w:ascii="Arial" w:hAnsi="Arial" w:cs="Arial"/>
-          <w:color w:val="404040" w:themeColor="text1" w:themeTint="BF"/>
-        </w:rPr>
-        <w:t>) to gather and clarify business requirements, and design a scalable architecture for reporting and analytics. In addition, worked independently with individual departments to build tailored reports and provide reliable data solutions, ensuring that each team’s operational and analytical needs were met.</w:t>
-      </w:r>
-      <w:r>
-        <w:rPr>
-          <w:rFonts w:ascii="Arial" w:hAnsi="Arial" w:cs="Arial"/>
-          <w:color w:val="404040" w:themeColor="text1" w:themeTint="BF"/>
-        </w:rPr>
-        <w:t>.</w:t>
-      </w:r>
-    </w:p>
-    <w:p>
-      <w:pPr>
-        <w:tabs>
-          <w:tab w:val="right" w:pos="12240"/>
-        </w:tabs>
-        <w:spacing w:line="243" w:lineRule="exact"/>
+        <w:t>Analyzed the root cause of frequent system slowdowns and outages caused by heavy reporting loads on the main database. Worked with business leaders from deparments to plan a clear, two-step solution: first, to quickly stop reports from affecting the live system, and second, to build a proper, long-term data platform for all analytics.</w:t>
+      </w:r>
+    </w:p>
+    <w:p>
+      <w:pPr>
+        <w:pStyle w:val="ListParagraph"/>
+        <w:tabs>
+          <w:tab w:val="right" w:pos="12240"/>
+        </w:tabs>
+        <w:spacing w:line="243" w:lineRule="exact"/>
+        <w:ind w:left="720" w:firstLine="0"/>
         <w:rPr>
           <w:rFonts w:ascii="Arial" w:hAnsi="Arial" w:cs="Arial"/>
           <w:color w:val="404040" w:themeColor="text1" w:themeTint="BF"/>
@@ -1464,17 +1323,25 @@
         <w:spacing w:line="243" w:lineRule="exact"/>
         <w:rPr>
           <w:rFonts w:ascii="Arial" w:hAnsi="Arial" w:cs="Arial"/>
-          <w:b/>
-          <w:color w:val="404040" w:themeColor="text1" w:themeTint="BF"/>
-        </w:rPr>
-      </w:pPr>
-      <w:r>
-        <w:rPr>
-          <w:rFonts w:ascii="Arial" w:hAnsi="Arial" w:cs="Arial"/>
-          <w:b/>
-          <w:color w:val="404040" w:themeColor="text1" w:themeTint="BF"/>
-        </w:rPr>
-        <w:t>Data Warehouse &amp; Modeling:</w:t>
+          <w:color w:val="404040" w:themeColor="text1" w:themeTint="BF"/>
+        </w:rPr>
+      </w:pPr>
+      <w:r>
+        <w:rPr>
+          <w:rStyle w:val="Strong"/>
+          <w:rFonts w:ascii="Segoe UI" w:hAnsi="Segoe UI" w:cs="Segoe UI"/>
+          <w:color w:val="0F1115"/>
+          <w:shd w:val="clear" w:color="auto" w:fill="FFFFFF"/>
+        </w:rPr>
+        <w:t>System Architecture &amp; Design</w:t>
+      </w:r>
+      <w:r>
+        <w:rPr>
+          <w:rFonts w:ascii="Arial" w:hAnsi="Arial" w:cs="Arial"/>
+          <w:b/>
+          <w:color w:val="404040" w:themeColor="text1" w:themeTint="BF"/>
+        </w:rPr>
+        <w:t>:</w:t>
       </w:r>
     </w:p>
     <w:p>
@@ -1487,85 +1354,104 @@
         <w:ind w:left="720" w:firstLine="0"/>
         <w:rPr>
           <w:rFonts w:ascii="Arial" w:hAnsi="Arial" w:cs="Arial"/>
-          <w:color w:val="404040" w:themeColor="text1" w:themeTint="BF"/>
-        </w:rPr>
-      </w:pPr>
-      <w:r>
-        <w:rPr>
-          <w:rStyle w:val="Strong"/>
-          <w:rFonts w:ascii="Arial" w:hAnsi="Arial" w:cs="Arial"/>
-          <w:b w:val="0"/>
-        </w:rPr>
-        <w:t xml:space="preserve">Designed and implemented a dedicated </w:t>
-      </w:r>
-      <w:proofErr w:type="spellStart"/>
-      <w:r>
-        <w:rPr>
-          <w:rStyle w:val="Strong"/>
-          <w:rFonts w:ascii="Arial" w:hAnsi="Arial" w:cs="Arial"/>
-          <w:b w:val="0"/>
-        </w:rPr>
-        <w:t>on-premise</w:t>
-      </w:r>
-      <w:proofErr w:type="spellEnd"/>
-      <w:r>
-        <w:rPr>
-          <w:rStyle w:val="Strong"/>
-          <w:rFonts w:ascii="Arial" w:hAnsi="Arial" w:cs="Arial"/>
-          <w:b w:val="0"/>
-        </w:rPr>
-        <w:t xml:space="preserve"> Data Warehouse decoupled from the core insurance system</w:t>
-      </w:r>
-      <w:r>
-        <w:rPr>
-          <w:rFonts w:ascii="Arial" w:hAnsi="Arial" w:cs="Arial"/>
-        </w:rPr>
-        <w:t xml:space="preserve">, ensuring reporting workloads do not impact transactional DB and application performance. Applied star schema design, partitioning, and indexing strategies to optimize query performance and scalability, </w:t>
-      </w:r>
-      <w:r>
-        <w:rPr>
-          <w:rStyle w:val="Strong"/>
-          <w:rFonts w:ascii="Arial" w:hAnsi="Arial" w:cs="Arial"/>
-          <w:b w:val="0"/>
-        </w:rPr>
-        <w:t>acce</w:t>
-      </w:r>
-      <w:r>
-        <w:rPr>
-          <w:rStyle w:val="Strong"/>
-          <w:rFonts w:ascii="Arial" w:hAnsi="Arial" w:cs="Arial"/>
-          <w:b w:val="0"/>
-        </w:rPr>
-        <w:t xml:space="preserve">lerating complex reports </w:t>
-      </w:r>
-      <w:r>
-        <w:rPr>
-          <w:rFonts w:ascii="Arial" w:hAnsi="Arial" w:cs="Arial"/>
-        </w:rPr>
-        <w:t>multiple times</w:t>
-      </w:r>
-      <w:r>
-        <w:rPr>
-          <w:rStyle w:val="Strong"/>
-          <w:rFonts w:ascii="Arial" w:hAnsi="Arial" w:cs="Arial"/>
-          <w:b w:val="0"/>
-        </w:rPr>
-        <w:t xml:space="preserve"> and enabling advanced actuarial, finance, and sales analytics</w:t>
-      </w:r>
-      <w:r>
-        <w:rPr>
-          <w:rFonts w:ascii="Arial" w:hAnsi="Arial" w:cs="Arial"/>
-          <w:b/>
-        </w:rPr>
-        <w:t>.</w:t>
-      </w:r>
-    </w:p>
-    <w:p>
-      <w:pPr>
-        <w:tabs>
-          <w:tab w:val="right" w:pos="12240"/>
-        </w:tabs>
-        <w:spacing w:line="243" w:lineRule="exact"/>
+          <w:b/>
+          <w:color w:val="404040" w:themeColor="text1" w:themeTint="BF"/>
+        </w:rPr>
+      </w:pPr>
+      <w:r>
+        <w:rPr>
+          <w:rFonts w:ascii="Arial" w:hAnsi="Arial" w:cs="Arial"/>
+          <w:color w:val="404040" w:themeColor="text1" w:themeTint="BF"/>
+        </w:rPr>
+        <w:t>Led the technical plan from start to finish</w:t>
+      </w:r>
+      <w:r>
+        <w:rPr>
+          <w:rFonts w:ascii="Arial" w:hAnsi="Arial" w:cs="Arial"/>
+          <w:color w:val="404040" w:themeColor="text1" w:themeTint="BF"/>
+        </w:rPr>
+        <w:tab/>
+      </w:r>
+    </w:p>
+    <w:p>
+      <w:pPr>
+        <w:pStyle w:val="ListParagraph"/>
+        <w:tabs>
+          <w:tab w:val="right" w:pos="12240"/>
+        </w:tabs>
+        <w:spacing w:line="243" w:lineRule="exact"/>
+        <w:ind w:left="720"/>
+        <w:rPr>
+          <w:rFonts w:ascii="Arial" w:hAnsi="Arial" w:cs="Arial"/>
+          <w:color w:val="404040" w:themeColor="text1" w:themeTint="BF"/>
+        </w:rPr>
+      </w:pPr>
+      <w:r>
+        <w:rPr>
+          <w:rFonts w:ascii="Arial" w:hAnsi="Arial" w:cs="Arial"/>
+          <w:color w:val="404040" w:themeColor="text1" w:themeTint="BF"/>
+        </w:rPr>
+        <w:tab/>
+        <w:t xml:space="preserve">- </w:t>
+      </w:r>
+      <w:r>
+        <w:rPr>
+          <w:rFonts w:ascii="Arial" w:hAnsi="Arial" w:cs="Arial"/>
+          <w:color w:val="404040" w:themeColor="text1" w:themeTint="BF"/>
+        </w:rPr>
+        <w:t>Step 1 (Quick Fix): Set up a separate, dedicated reporting environment (using Metabase) and created pre-built summary tables for the most important reports. This immediately took the load off the main system and stopped the outages.</w:t>
+      </w:r>
+    </w:p>
+    <w:p>
+      <w:pPr>
+        <w:pStyle w:val="ListParagraph"/>
+        <w:tabs>
+          <w:tab w:val="right" w:pos="12240"/>
+        </w:tabs>
+        <w:spacing w:line="243" w:lineRule="exact"/>
+        <w:ind w:left="720"/>
+        <w:rPr>
+          <w:rFonts w:ascii="Arial" w:hAnsi="Arial" w:cs="Arial"/>
+          <w:color w:val="404040" w:themeColor="text1" w:themeTint="BF"/>
+        </w:rPr>
+      </w:pPr>
+    </w:p>
+    <w:p>
+      <w:pPr>
+        <w:pStyle w:val="ListParagraph"/>
+        <w:tabs>
+          <w:tab w:val="right" w:pos="12240"/>
+        </w:tabs>
+        <w:spacing w:line="243" w:lineRule="exact"/>
+        <w:ind w:left="720" w:firstLine="0"/>
+        <w:rPr>
+          <w:rFonts w:ascii="Arial" w:hAnsi="Arial" w:cs="Arial"/>
+          <w:color w:val="404040" w:themeColor="text1" w:themeTint="BF"/>
+        </w:rPr>
+      </w:pPr>
+      <w:r>
+        <w:rPr>
+          <w:rFonts w:ascii="Arial" w:hAnsi="Arial" w:cs="Arial"/>
+          <w:color w:val="404040" w:themeColor="text1" w:themeTint="BF"/>
+        </w:rPr>
+        <w:t xml:space="preserve">- </w:t>
+      </w:r>
+      <w:r>
+        <w:rPr>
+          <w:rFonts w:ascii="Arial" w:hAnsi="Arial" w:cs="Arial"/>
+          <w:color w:val="404040" w:themeColor="text1" w:themeTint="BF"/>
+        </w:rPr>
+        <w:t>Step 2 (Long-Term Solution): Designed and built a new central Data Warehouse. Organized it into clear layers—one for raw data, one for clean core business data, and one for ready-to-use reports—to keep things manageable and fast.</w:t>
+      </w:r>
+    </w:p>
+    <w:p>
+      <w:pPr>
+        <w:pStyle w:val="ListParagraph"/>
+        <w:tabs>
+          <w:tab w:val="right" w:pos="12240"/>
+        </w:tabs>
+        <w:spacing w:line="243" w:lineRule="exact"/>
+        <w:ind w:left="720" w:firstLine="0"/>
         <w:rPr>
           <w:rFonts w:ascii="Arial" w:hAnsi="Arial" w:cs="Arial"/>
           <w:color w:val="404040" w:themeColor="text1" w:themeTint="BF"/>
@@ -1591,11 +1477,30 @@
       </w:pPr>
       <w:r>
         <w:rPr>
-          <w:rFonts w:ascii="Arial" w:hAnsi="Arial" w:cs="Arial"/>
-          <w:b/>
-          <w:color w:val="404040" w:themeColor="text1" w:themeTint="BF"/>
-        </w:rPr>
-        <w:t>Data Pipeline &amp; Orchestration:</w:t>
+          <w:rStyle w:val="Strong"/>
+          <w:rFonts w:ascii="Segoe UI" w:hAnsi="Segoe UI" w:cs="Segoe UI"/>
+          <w:color w:val="0F1115"/>
+          <w:shd w:val="clear" w:color="auto" w:fill="FFFFFF"/>
+        </w:rPr>
+        <w:lastRenderedPageBreak/>
+        <w:t>Archi</w:t>
+      </w:r>
+      <w:r>
+        <w:rPr>
+          <w:rStyle w:val="Strong"/>
+          <w:rFonts w:ascii="Segoe UI" w:hAnsi="Segoe UI" w:cs="Segoe UI"/>
+          <w:color w:val="0F1115"/>
+          <w:shd w:val="clear" w:color="auto" w:fill="FFFFFF"/>
+        </w:rPr>
+        <w:t>tecture and Report Optimization</w:t>
+      </w:r>
+      <w:r>
+        <w:rPr>
+          <w:rFonts w:ascii="Arial" w:hAnsi="Arial" w:cs="Arial"/>
+          <w:b/>
+          <w:color w:val="404040" w:themeColor="text1" w:themeTint="BF"/>
+        </w:rPr>
+        <w:t>:</w:t>
       </w:r>
     </w:p>
     <w:p>
@@ -1608,37 +1513,50 @@
         <w:ind w:left="720" w:firstLine="0"/>
         <w:rPr>
           <w:rFonts w:ascii="Arial" w:hAnsi="Arial" w:cs="Arial"/>
-          <w:color w:val="404040" w:themeColor="text1" w:themeTint="BF"/>
-        </w:rPr>
-      </w:pPr>
-      <w:r>
-        <w:rPr>
-          <w:rFonts w:ascii="Arial" w:hAnsi="Arial" w:cs="Arial"/>
-          <w:color w:val="404040" w:themeColor="text1" w:themeTint="BF"/>
-        </w:rPr>
-        <w:t xml:space="preserve">Developed batch ETL </w:t>
-      </w:r>
-      <w:r>
-        <w:rPr>
-          <w:rFonts w:ascii="Arial" w:hAnsi="Arial" w:cs="Arial"/>
-          <w:color w:val="404040" w:themeColor="text1" w:themeTint="BF"/>
-        </w:rPr>
-        <w:t>pipelines using Python (Pandas)</w:t>
-      </w:r>
-      <w:r>
-        <w:rPr>
-          <w:rFonts w:ascii="Arial" w:hAnsi="Arial" w:cs="Arial"/>
-          <w:color w:val="404040" w:themeColor="text1" w:themeTint="BF"/>
-        </w:rPr>
-        <w:t>, Spark and Airflow to ingest data from Oracle, ensuring data consistency and incremental loading.</w:t>
-      </w:r>
-    </w:p>
-    <w:p>
-      <w:pPr>
-        <w:tabs>
-          <w:tab w:val="right" w:pos="12240"/>
-        </w:tabs>
-        <w:spacing w:line="243" w:lineRule="exact"/>
+          <w:b/>
+          <w:color w:val="404040" w:themeColor="text1" w:themeTint="BF"/>
+        </w:rPr>
+      </w:pPr>
+    </w:p>
+    <w:p>
+      <w:pPr>
+        <w:pStyle w:val="ListParagraph"/>
+        <w:tabs>
+          <w:tab w:val="right" w:pos="12240"/>
+        </w:tabs>
+        <w:spacing w:line="243" w:lineRule="exact"/>
+        <w:ind w:left="720" w:firstLine="0"/>
+        <w:rPr>
+          <w:rStyle w:val="Strong"/>
+          <w:rFonts w:ascii="Arial" w:hAnsi="Arial" w:cs="Arial"/>
+          <w:b w:val="0"/>
+        </w:rPr>
+      </w:pPr>
+      <w:r>
+        <w:rPr>
+          <w:rStyle w:val="Strong"/>
+          <w:rFonts w:ascii="Arial" w:hAnsi="Arial" w:cs="Arial"/>
+          <w:b w:val="0"/>
+        </w:rPr>
+        <w:t>Solved key insurance data challenges by designing specialized data tables that track changes over time for accurate historical analysis, and fixed data snapshots for official financial reports. Broke down slow, complicated reports by creating a set of simplified, fast-querying data tables</w:t>
+      </w:r>
+      <w:r>
+        <w:rPr>
+          <w:rStyle w:val="Strong"/>
+          <w:rFonts w:ascii="Arial" w:hAnsi="Arial" w:cs="Arial"/>
+          <w:b w:val="0"/>
+        </w:rPr>
+        <w:t>.</w:t>
+      </w:r>
+    </w:p>
+    <w:p>
+      <w:pPr>
+        <w:pStyle w:val="ListParagraph"/>
+        <w:tabs>
+          <w:tab w:val="right" w:pos="12240"/>
+        </w:tabs>
+        <w:spacing w:line="243" w:lineRule="exact"/>
+        <w:ind w:left="720" w:firstLine="0"/>
         <w:rPr>
           <w:rFonts w:ascii="Arial" w:hAnsi="Arial" w:cs="Arial"/>
           <w:color w:val="404040" w:themeColor="text1" w:themeTint="BF"/>
@@ -1658,16 +1576,17 @@
         <w:spacing w:line="243" w:lineRule="exact"/>
         <w:rPr>
           <w:rFonts w:ascii="Arial" w:hAnsi="Arial" w:cs="Arial"/>
-          <w:color w:val="404040" w:themeColor="text1" w:themeTint="BF"/>
-        </w:rPr>
-      </w:pPr>
-      <w:r>
-        <w:rPr>
-          <w:rFonts w:ascii="Arial" w:hAnsi="Arial" w:cs="Arial"/>
-          <w:b/>
-          <w:color w:val="404040" w:themeColor="text1" w:themeTint="BF"/>
-        </w:rPr>
-        <w:t>Reporting Optimization:</w:t>
+          <w:b/>
+          <w:color w:val="404040" w:themeColor="text1" w:themeTint="BF"/>
+        </w:rPr>
+      </w:pPr>
+      <w:r>
+        <w:rPr>
+          <w:rFonts w:ascii="Arial" w:hAnsi="Arial" w:cs="Arial"/>
+          <w:b/>
+          <w:color w:val="404040" w:themeColor="text1" w:themeTint="BF"/>
+        </w:rPr>
+        <w:t>Data Pipeline &amp; Orchestration:</w:t>
       </w:r>
     </w:p>
     <w:p>
@@ -1688,59 +1607,29 @@
           <w:rFonts w:ascii="Arial" w:hAnsi="Arial" w:cs="Arial"/>
           <w:color w:val="404040" w:themeColor="text1" w:themeTint="BF"/>
         </w:rPr>
-        <w:t>Optimized complex SQL queries and dashboard queries (e.g., aggregations, joins) by rewriting inefficient statements and applying database tuning techniques such as indexing, partitioning, and temporary tables</w:t>
-      </w:r>
-      <w:r>
-        <w:rPr>
-          <w:rFonts w:ascii="Arial" w:hAnsi="Arial" w:cs="Arial"/>
-          <w:color w:val="404040" w:themeColor="text1" w:themeTint="BF"/>
-        </w:rPr>
-        <w:t>..</w:t>
-      </w:r>
-      <w:r>
-        <w:rPr>
-          <w:rFonts w:ascii="Arial" w:hAnsi="Arial" w:cs="Arial"/>
-          <w:color w:val="404040" w:themeColor="text1" w:themeTint="BF"/>
-        </w:rPr>
-        <w:t>. These improvements significantly accelerated report generation and enhanced overall system responsivenes</w:t>
-      </w:r>
-      <w:r>
-        <w:rPr>
-          <w:rFonts w:ascii="Arial" w:hAnsi="Arial" w:cs="Arial"/>
-          <w:color w:val="404040" w:themeColor="text1" w:themeTint="BF"/>
-        </w:rPr>
-        <w:t xml:space="preserve">s, enabling Finance, Sales, UW, </w:t>
-      </w:r>
-      <w:r>
-        <w:rPr>
-          <w:rFonts w:ascii="Arial" w:hAnsi="Arial" w:cs="Arial"/>
-          <w:color w:val="404040" w:themeColor="text1" w:themeTint="BF"/>
-        </w:rPr>
-        <w:t>Actuarial</w:t>
-      </w:r>
-      <w:r>
-        <w:rPr>
-          <w:rFonts w:ascii="Arial" w:hAnsi="Arial" w:cs="Arial"/>
-          <w:color w:val="404040" w:themeColor="text1" w:themeTint="BF"/>
-        </w:rPr>
-        <w:t>…</w:t>
-      </w:r>
-      <w:r>
-        <w:rPr>
-          <w:rFonts w:ascii="Arial" w:hAnsi="Arial" w:cs="Arial"/>
-          <w:color w:val="404040" w:themeColor="text1" w:themeTint="BF"/>
-        </w:rPr>
-        <w:t xml:space="preserve"> teams to access insights faster and improve performance of business operation</w:t>
-      </w:r>
-    </w:p>
-    <w:p>
-      <w:pPr>
-        <w:pStyle w:val="ListParagraph"/>
-        <w:tabs>
-          <w:tab w:val="right" w:pos="12240"/>
-        </w:tabs>
-        <w:spacing w:line="243" w:lineRule="exact"/>
-        <w:ind w:left="720" w:firstLine="0"/>
+        <w:t xml:space="preserve">Developed batch ETL </w:t>
+      </w:r>
+      <w:r>
+        <w:rPr>
+          <w:rFonts w:ascii="Arial" w:hAnsi="Arial" w:cs="Arial"/>
+          <w:color w:val="404040" w:themeColor="text1" w:themeTint="BF"/>
+        </w:rPr>
+        <w:t>pipelines using Python (Pandas)</w:t>
+      </w:r>
+      <w:r>
+        <w:rPr>
+          <w:rFonts w:ascii="Arial" w:hAnsi="Arial" w:cs="Arial"/>
+          <w:color w:val="404040" w:themeColor="text1" w:themeTint="BF"/>
+        </w:rPr>
+        <w:t>, Spark and Airflow to ingest data from Oracle, ensuring data consistency and incremental loading.</w:t>
+      </w:r>
+    </w:p>
+    <w:p>
+      <w:pPr>
+        <w:tabs>
+          <w:tab w:val="right" w:pos="12240"/>
+        </w:tabs>
+        <w:spacing w:line="243" w:lineRule="exact"/>
         <w:rPr>
           <w:rFonts w:ascii="Arial" w:hAnsi="Arial" w:cs="Arial"/>
           <w:b/>
@@ -1771,128 +1660,89 @@
           <w:b/>
           <w:color w:val="404040" w:themeColor="text1" w:themeTint="BF"/>
         </w:rPr>
-        <w:t>Analytics</w:t>
-      </w:r>
-      <w:r>
-        <w:rPr>
-          <w:rFonts w:ascii="Arial" w:hAnsi="Arial" w:cs="Arial"/>
-          <w:b/>
-          <w:color w:val="404040" w:themeColor="text1" w:themeTint="BF"/>
-        </w:rPr>
-        <w:t xml:space="preserve"> &amp; </w:t>
-      </w:r>
-      <w:proofErr w:type="spellStart"/>
-      <w:r>
-        <w:rPr>
-          <w:rFonts w:ascii="Arial" w:hAnsi="Arial" w:cs="Arial"/>
-          <w:b/>
-          <w:color w:val="404040" w:themeColor="text1" w:themeTint="BF"/>
-        </w:rPr>
-        <w:t>Dashboarding</w:t>
-      </w:r>
-      <w:proofErr w:type="spellEnd"/>
-      <w:r>
-        <w:rPr>
-          <w:rFonts w:ascii="Arial" w:hAnsi="Arial" w:cs="Arial"/>
-          <w:b/>
-          <w:color w:val="404040" w:themeColor="text1" w:themeTint="BF"/>
-        </w:rPr>
-        <w:t>:</w:t>
-      </w:r>
-    </w:p>
-    <w:p>
-      <w:pPr>
-        <w:pStyle w:val="ListParagraph"/>
-        <w:tabs>
-          <w:tab w:val="right" w:pos="12240"/>
-        </w:tabs>
-        <w:spacing w:line="243" w:lineRule="exact"/>
-        <w:ind w:left="720" w:firstLine="0"/>
-        <w:rPr>
-          <w:rFonts w:ascii="Arial" w:hAnsi="Arial" w:cs="Arial"/>
-          <w:color w:val="404040" w:themeColor="text1" w:themeTint="BF"/>
-        </w:rPr>
-      </w:pPr>
-      <w:r>
-        <w:rPr>
-          <w:rFonts w:ascii="Arial" w:hAnsi="Arial" w:cs="Arial"/>
-          <w:color w:val="404040" w:themeColor="text1" w:themeTint="BF"/>
-        </w:rPr>
-        <w:t xml:space="preserve">Developed and </w:t>
-      </w:r>
-      <w:r>
-        <w:rPr>
-          <w:rFonts w:ascii="Arial" w:hAnsi="Arial" w:cs="Arial"/>
-          <w:color w:val="404040" w:themeColor="text1" w:themeTint="BF"/>
-        </w:rPr>
-        <w:t xml:space="preserve">Implemented reporting and </w:t>
-      </w:r>
-      <w:proofErr w:type="spellStart"/>
-      <w:r>
-        <w:rPr>
-          <w:rFonts w:ascii="Arial" w:hAnsi="Arial" w:cs="Arial"/>
-          <w:color w:val="404040" w:themeColor="text1" w:themeTint="BF"/>
-        </w:rPr>
-        <w:t>dashboarding</w:t>
-      </w:r>
-      <w:proofErr w:type="spellEnd"/>
-      <w:r>
-        <w:rPr>
-          <w:rFonts w:ascii="Arial" w:hAnsi="Arial" w:cs="Arial"/>
-          <w:color w:val="404040" w:themeColor="text1" w:themeTint="BF"/>
-        </w:rPr>
-        <w:t xml:space="preserve"> solution with </w:t>
-      </w:r>
-      <w:proofErr w:type="spellStart"/>
-      <w:r>
-        <w:rPr>
-          <w:rFonts w:ascii="Arial" w:hAnsi="Arial" w:cs="Arial"/>
-          <w:color w:val="404040" w:themeColor="text1" w:themeTint="BF"/>
-        </w:rPr>
-        <w:t>Metabase</w:t>
-      </w:r>
-      <w:proofErr w:type="spellEnd"/>
-      <w:r>
-        <w:rPr>
-          <w:rFonts w:ascii="Arial" w:hAnsi="Arial" w:cs="Arial"/>
-          <w:color w:val="404040" w:themeColor="text1" w:themeTint="BF"/>
-        </w:rPr>
-        <w:t>, strategically chosen over custom development to reduce delivery time and maintenance overhead. Enabled self-service analytics for business teams with dynamic filtering, drill-downs, an</w:t>
-      </w:r>
-      <w:r>
-        <w:rPr>
-          <w:rFonts w:ascii="Arial" w:hAnsi="Arial" w:cs="Arial"/>
-          <w:color w:val="404040" w:themeColor="text1" w:themeTint="BF"/>
-        </w:rPr>
-        <w:t xml:space="preserve">d export features, supporting &gt; </w:t>
-      </w:r>
-      <w:r>
-        <w:rPr>
-          <w:rFonts w:ascii="Arial" w:hAnsi="Arial" w:cs="Arial"/>
-          <w:color w:val="404040" w:themeColor="text1" w:themeTint="BF"/>
-        </w:rPr>
-        <w:t>8</w:t>
-      </w:r>
-      <w:r>
-        <w:rPr>
-          <w:rFonts w:ascii="Arial" w:hAnsi="Arial" w:cs="Arial"/>
-          <w:color w:val="404040" w:themeColor="text1" w:themeTint="BF"/>
-        </w:rPr>
-        <w:t>0 active users while maintaining a 1-person data team.</w:t>
-      </w:r>
-    </w:p>
-    <w:p>
-      <w:pPr>
-        <w:tabs>
-          <w:tab w:val="right" w:pos="12240"/>
-        </w:tabs>
-        <w:spacing w:line="243" w:lineRule="exact"/>
-        <w:rPr>
-          <w:rFonts w:ascii="Arial" w:hAnsi="Arial" w:cs="Arial"/>
-          <w:b/>
-          <w:color w:val="404040" w:themeColor="text1" w:themeTint="BF"/>
-        </w:rPr>
-      </w:pPr>
+        <w:t>Result and Impact:</w:t>
+      </w:r>
+    </w:p>
+    <w:p>
+      <w:pPr>
+        <w:tabs>
+          <w:tab w:val="right" w:pos="12240"/>
+        </w:tabs>
+        <w:spacing w:line="243" w:lineRule="exact"/>
+        <w:ind w:left="720"/>
+        <w:rPr>
+          <w:rFonts w:ascii="Arial" w:hAnsi="Arial" w:cs="Arial"/>
+          <w:color w:val="404040" w:themeColor="text1" w:themeTint="BF"/>
+        </w:rPr>
+      </w:pPr>
+      <w:r>
+        <w:rPr>
+          <w:rFonts w:ascii="Arial" w:hAnsi="Arial" w:cs="Arial"/>
+          <w:color w:val="404040" w:themeColor="text1" w:themeTint="BF"/>
+        </w:rPr>
+        <w:t>- Stopped the recurring outages caused by reporting, making the core insurance system stable.</w:t>
+      </w:r>
+    </w:p>
+    <w:p>
+      <w:pPr>
+        <w:tabs>
+          <w:tab w:val="right" w:pos="12240"/>
+        </w:tabs>
+        <w:spacing w:line="243" w:lineRule="exact"/>
+        <w:ind w:left="720"/>
+        <w:rPr>
+          <w:rFonts w:ascii="Arial" w:hAnsi="Arial" w:cs="Arial"/>
+          <w:color w:val="404040" w:themeColor="text1" w:themeTint="BF"/>
+        </w:rPr>
+      </w:pPr>
+      <w:r>
+        <w:rPr>
+          <w:rFonts w:ascii="Arial" w:hAnsi="Arial" w:cs="Arial"/>
+          <w:color w:val="404040" w:themeColor="text1" w:themeTint="BF"/>
+        </w:rPr>
+        <w:t>- Made data much faster and easier to access, speeding up key business reports</w:t>
+      </w:r>
+    </w:p>
+    <w:p>
+      <w:pPr>
+        <w:tabs>
+          <w:tab w:val="right" w:pos="12240"/>
+        </w:tabs>
+        <w:spacing w:line="243" w:lineRule="exact"/>
+        <w:ind w:left="720"/>
+        <w:rPr>
+          <w:rFonts w:ascii="Arial" w:hAnsi="Arial" w:cs="Arial"/>
+          <w:color w:val="404040" w:themeColor="text1" w:themeTint="BF"/>
+        </w:rPr>
+      </w:pPr>
+      <w:r>
+        <w:rPr>
+          <w:rFonts w:ascii="Arial" w:hAnsi="Arial" w:cs="Arial"/>
+          <w:color w:val="404040" w:themeColor="text1" w:themeTint="BF"/>
+        </w:rPr>
+        <w:t>- Created a single trusted source for company data, saving time to spent on manual data gathering and mistakes.</w:t>
+      </w:r>
+    </w:p>
+    <w:p>
+      <w:pPr>
+        <w:tabs>
+          <w:tab w:val="right" w:pos="12240"/>
+        </w:tabs>
+        <w:spacing w:line="243" w:lineRule="exact"/>
+        <w:ind w:left="720"/>
+        <w:rPr>
+          <w:rFonts w:ascii="Arial" w:hAnsi="Arial" w:cs="Arial"/>
+          <w:b/>
+          <w:color w:val="404040" w:themeColor="text1" w:themeTint="BF"/>
+        </w:rPr>
+      </w:pPr>
+      <w:r>
+        <w:rPr>
+          <w:rFonts w:ascii="Arial" w:hAnsi="Arial" w:cs="Arial"/>
+          <w:color w:val="404040" w:themeColor="text1" w:themeTint="BF"/>
+        </w:rPr>
+        <w:t>- Built a strong foundation that now supports better business decisions and can easily grow for future needs.</w:t>
+      </w:r>
       <w:r>
         <w:rPr>
           <w:rFonts w:ascii="Arial" w:hAnsi="Arial" w:cs="Arial"/>
@@ -1946,23 +1796,7 @@
           <w:rFonts w:ascii="Arial" w:hAnsi="Arial" w:cs="Arial"/>
           <w:color w:val="404040" w:themeColor="text1" w:themeTint="BF"/>
         </w:rPr>
-        <w:t xml:space="preserve">Containerized the application using Docker and managed CI/CD pipelines via </w:t>
-      </w:r>
-      <w:proofErr w:type="spellStart"/>
-      <w:r>
-        <w:rPr>
-          <w:rFonts w:ascii="Arial" w:hAnsi="Arial" w:cs="Arial"/>
-          <w:color w:val="404040" w:themeColor="text1" w:themeTint="BF"/>
-        </w:rPr>
-        <w:t>GitLab</w:t>
-      </w:r>
-      <w:proofErr w:type="spellEnd"/>
-      <w:r>
-        <w:rPr>
-          <w:rFonts w:ascii="Arial" w:hAnsi="Arial" w:cs="Arial"/>
-          <w:color w:val="404040" w:themeColor="text1" w:themeTint="BF"/>
-        </w:rPr>
-        <w:t>.</w:t>
+        <w:t>Containerized the application using Docker and managed CI/CD pipelines via GitLab.</w:t>
       </w:r>
     </w:p>
     <w:p>
@@ -2142,7 +1976,7 @@
           <w:rFonts w:ascii="Arial" w:hAnsi="Arial" w:cs="Arial"/>
           <w:color w:val="404040" w:themeColor="text1" w:themeTint="BF"/>
         </w:rPr>
-        <w:t>Owned the end-to-end project lifecycle. Independently gathered and analyzed business requirements from stakeholders to define system specifications, technical feasibility, and the implementation roadmap for a secure and compliant digital signature solution.</w:t>
+        <w:t>Led the end-to-end project lifecycle, independently gathering and analyzing business requirements from stakeholders. Defined technical feasibility and implementation roadmap for a secure, compliant, and scalable digital signature solution supporting multi-user concurrent signing workflows.</w:t>
       </w:r>
     </w:p>
     <w:p>
@@ -2198,15 +2032,14 @@
           <w:rFonts w:ascii="Arial" w:hAnsi="Arial" w:cs="Arial"/>
           <w:color w:val="404040" w:themeColor="text1" w:themeTint="BF"/>
         </w:rPr>
-        <w:t>Architected and designed the entire full-stack application. Designed the database schema and defined RESTful APIs to handle document workflow, user management, and secure signature processes</w:t>
-      </w:r>
-      <w:r>
-        <w:rPr>
-          <w:rFonts w:ascii="Arial" w:hAnsi="Arial" w:cs="Arial"/>
-          <w:b/>
-          <w:color w:val="404040" w:themeColor="text1" w:themeTint="BF"/>
-        </w:rPr>
-        <w:t>.</w:t>
+        <w:t xml:space="preserve">Architected </w:t>
+      </w:r>
+      <w:r>
+        <w:rPr>
+          <w:rFonts w:ascii="Arial" w:hAnsi="Arial" w:cs="Arial"/>
+          <w:color w:val="404040" w:themeColor="text1" w:themeTint="BF"/>
+        </w:rPr>
+        <w:t>a full-stack system enabling document version management and watermark-based signing. Designed database schema and RESTful APIs to handle document workflow, user management, and cryptographic signature processes. Integrated Redis for real-time state synchronization and SSE channels to broadcast updates, ensuring all users always see the latest signed version.</w:t>
       </w:r>
     </w:p>
     <w:p>
@@ -2263,38 +2096,14 @@
           <w:rFonts w:ascii="Arial" w:hAnsi="Arial" w:cs="Arial"/>
           <w:color w:val="404040" w:themeColor="text1" w:themeTint="BF"/>
         </w:rPr>
-        <w:t>Engineered the core backend services using </w:t>
-      </w:r>
-      <w:r>
-        <w:rPr>
-          <w:rFonts w:ascii="Arial" w:hAnsi="Arial" w:cs="Arial"/>
-          <w:bCs/>
-          <w:color w:val="404040" w:themeColor="text1" w:themeTint="BF"/>
-        </w:rPr>
-        <w:t>Java Spring</w:t>
-      </w:r>
-      <w:r>
-        <w:rPr>
-          <w:rFonts w:ascii="Arial" w:hAnsi="Arial" w:cs="Arial"/>
-          <w:bCs/>
-          <w:color w:val="404040" w:themeColor="text1" w:themeTint="BF"/>
-        </w:rPr>
-        <w:t xml:space="preserve"> Boot</w:t>
-      </w:r>
-      <w:r>
-        <w:rPr>
-          <w:rFonts w:ascii="Arial" w:hAnsi="Arial" w:cs="Arial"/>
-          <w:color w:val="404040" w:themeColor="text1" w:themeTint="BF"/>
-        </w:rPr>
-        <w:t> to manage user authentication, document processing, and the cryptographic signature logic. Ensured high security and compliance with digital signature standards</w:t>
-      </w:r>
-      <w:r>
-        <w:rPr>
-          <w:rFonts w:ascii="Arial" w:hAnsi="Arial" w:cs="Arial"/>
-          <w:b/>
-          <w:color w:val="404040" w:themeColor="text1" w:themeTint="BF"/>
-        </w:rPr>
-        <w:t>.</w:t>
+        <w:t xml:space="preserve">Engineered </w:t>
+      </w:r>
+      <w:r>
+        <w:rPr>
+          <w:rFonts w:ascii="Arial" w:hAnsi="Arial" w:cs="Arial"/>
+          <w:color w:val="404040" w:themeColor="text1" w:themeTint="BF"/>
+        </w:rPr>
+        <w:t>backend services with Java Spring Boot, implementing secure authentication, document processing, and signature logic. Built fault-tolerant signing pipelines with Redis persistence and DB fallback to guarantee data integrity even under system failures. Ensured compliance with digital signature standards and optimized performance for concurrent signing.</w:t>
       </w:r>
     </w:p>
     <w:p>
@@ -2350,58 +2159,7 @@
           <w:rFonts w:ascii="Arial" w:hAnsi="Arial" w:cs="Arial"/>
           <w:color w:val="404040" w:themeColor="text1" w:themeTint="BF"/>
         </w:rPr>
-        <w:t>Built an intuitive and responsive user interface using </w:t>
-      </w:r>
-      <w:r>
-        <w:rPr>
-          <w:rFonts w:ascii="Arial" w:hAnsi="Arial" w:cs="Arial"/>
-          <w:bCs/>
-          <w:color w:val="404040" w:themeColor="text1" w:themeTint="BF"/>
-        </w:rPr>
-        <w:t>React.js</w:t>
-      </w:r>
-      <w:r>
-        <w:rPr>
-          <w:rFonts w:ascii="Arial" w:hAnsi="Arial" w:cs="Arial"/>
-          <w:color w:val="404040" w:themeColor="text1" w:themeTint="BF"/>
-        </w:rPr>
-        <w:t> and </w:t>
-      </w:r>
-      <w:r>
-        <w:rPr>
-          <w:rFonts w:ascii="Arial" w:hAnsi="Arial" w:cs="Arial"/>
-          <w:bCs/>
-          <w:color w:val="404040" w:themeColor="text1" w:themeTint="BF"/>
-        </w:rPr>
-        <w:t>JavaScript</w:t>
-      </w:r>
-      <w:r>
-        <w:rPr>
-          <w:rFonts w:ascii="Arial" w:hAnsi="Arial" w:cs="Arial"/>
-          <w:color w:val="404040" w:themeColor="text1" w:themeTint="BF"/>
-        </w:rPr>
-        <w:t> for users to upload documents, apply signatures,</w:t>
-      </w:r>
-      <w:r>
-        <w:rPr>
-          <w:rFonts w:ascii="Arial" w:hAnsi="Arial" w:cs="Arial"/>
-          <w:color w:val="404040" w:themeColor="text1" w:themeTint="BF"/>
-        </w:rPr>
-        <w:t xml:space="preserve"> manage</w:t>
-      </w:r>
-      <w:r>
-        <w:rPr>
-          <w:rFonts w:ascii="Arial" w:hAnsi="Arial" w:cs="Arial"/>
-          <w:color w:val="404040" w:themeColor="text1" w:themeTint="BF"/>
-        </w:rPr>
-        <w:t xml:space="preserve"> </w:t>
-      </w:r>
-      <w:r>
-        <w:rPr>
-          <w:rFonts w:ascii="Arial" w:hAnsi="Arial" w:cs="Arial"/>
-          <w:color w:val="404040" w:themeColor="text1" w:themeTint="BF"/>
-        </w:rPr>
-        <w:t>signed document, workflow…</w:t>
+        <w:t>Built an intuitive and responsive user interface using React.js  and JavaScript for users to upload documents, apply signatures, manage signed documents, and workflows. Implemented dynamic reload via SSE to reflect new versions instantly after each signature.</w:t>
       </w:r>
     </w:p>
     <w:p>
@@ -2473,41 +2231,7 @@
           <w:bCs/>
           <w:color w:val="404040" w:themeColor="text1" w:themeTint="BF"/>
         </w:rPr>
-        <w:t>Containerized the application using Docker to ensure consistency across development, testing, and production environments.</w:t>
-      </w:r>
-      <w:r>
-        <w:rPr>
-          <w:rFonts w:ascii="Arial" w:hAnsi="Arial" w:cs="Arial"/>
-          <w:bCs/>
-          <w:color w:val="404040" w:themeColor="text1" w:themeTint="BF"/>
-        </w:rPr>
-        <w:t xml:space="preserve"> B</w:t>
-      </w:r>
-      <w:r>
-        <w:rPr>
-          <w:rFonts w:ascii="Arial" w:hAnsi="Arial" w:cs="Arial"/>
-          <w:bCs/>
-          <w:color w:val="404040" w:themeColor="text1" w:themeTint="BF"/>
-        </w:rPr>
-        <w:t>uilt and maintained a full CI/CD pipeline with </w:t>
-      </w:r>
-      <w:proofErr w:type="spellStart"/>
-      <w:r>
-        <w:rPr>
-          <w:rFonts w:ascii="Arial" w:hAnsi="Arial" w:cs="Arial"/>
-          <w:bCs/>
-          <w:color w:val="404040" w:themeColor="text1" w:themeTint="BF"/>
-        </w:rPr>
-        <w:t>GitLab</w:t>
-      </w:r>
-      <w:proofErr w:type="spellEnd"/>
-      <w:r>
-        <w:rPr>
-          <w:rFonts w:ascii="Arial" w:hAnsi="Arial" w:cs="Arial"/>
-          <w:bCs/>
-          <w:color w:val="404040" w:themeColor="text1" w:themeTint="BF"/>
-        </w:rPr>
-        <w:t> to automate the entire process from code integration and testing to deployment, significantly improving development efficiency and release speed.</w:t>
+        <w:t>containerization with Docker to ensure consistency across development, testing, and production environments. Built and maintained a full CI/CD pipeline with GitLab to automate the entire process from code integration and testing to deployment, significantly improving development efficiency and release speed.</w:t>
       </w:r>
     </w:p>
     <w:p>
@@ -2526,172 +2250,103 @@
     </w:p>
     <w:p>
       <w:pPr>
-        <w:tabs>
-          <w:tab w:val="right" w:pos="12240"/>
-        </w:tabs>
-        <w:spacing w:line="243" w:lineRule="exact"/>
-        <w:rPr>
-          <w:rFonts w:ascii="Arial" w:hAnsi="Arial" w:cs="Arial"/>
-          <w:color w:val="404040" w:themeColor="text1" w:themeTint="BF"/>
-        </w:rPr>
-      </w:pPr>
-    </w:p>
-    <w:p>
-      <w:pPr>
-        <w:tabs>
-          <w:tab w:val="right" w:pos="12240"/>
-        </w:tabs>
-        <w:spacing w:line="243" w:lineRule="exact"/>
-        <w:rPr>
-          <w:rFonts w:ascii="Arial" w:hAnsi="Arial" w:cs="Arial"/>
-          <w:color w:val="404040" w:themeColor="text1" w:themeTint="BF"/>
-        </w:rPr>
-      </w:pPr>
-    </w:p>
-    <w:p>
-      <w:pPr>
-        <w:tabs>
-          <w:tab w:val="right" w:pos="12240"/>
-        </w:tabs>
-        <w:spacing w:line="243" w:lineRule="exact"/>
-        <w:rPr>
-          <w:rFonts w:ascii="Arial" w:hAnsi="Arial" w:cs="Arial"/>
-          <w:color w:val="404040" w:themeColor="text1" w:themeTint="BF"/>
-        </w:rPr>
-      </w:pPr>
-    </w:p>
-    <w:p>
-      <w:pPr>
-        <w:tabs>
-          <w:tab w:val="right" w:pos="12240"/>
-        </w:tabs>
-        <w:spacing w:line="243" w:lineRule="exact"/>
-        <w:rPr>
-          <w:rFonts w:ascii="Arial" w:hAnsi="Arial" w:cs="Arial"/>
-          <w:color w:val="404040" w:themeColor="text1" w:themeTint="BF"/>
-        </w:rPr>
-      </w:pPr>
-    </w:p>
-    <w:p>
-      <w:pPr>
-        <w:tabs>
-          <w:tab w:val="right" w:pos="12240"/>
-        </w:tabs>
-        <w:spacing w:line="243" w:lineRule="exact"/>
-        <w:rPr>
-          <w:rFonts w:ascii="Arial" w:hAnsi="Arial" w:cs="Arial"/>
-          <w:color w:val="404040" w:themeColor="text1" w:themeTint="BF"/>
-        </w:rPr>
-      </w:pPr>
-    </w:p>
-    <w:p>
-      <w:pPr>
-        <w:tabs>
-          <w:tab w:val="right" w:pos="12240"/>
-        </w:tabs>
-        <w:spacing w:line="243" w:lineRule="exact"/>
-        <w:rPr>
-          <w:rFonts w:ascii="Arial" w:hAnsi="Arial" w:cs="Arial"/>
-          <w:color w:val="404040" w:themeColor="text1" w:themeTint="BF"/>
-        </w:rPr>
-      </w:pPr>
-    </w:p>
-    <w:p>
-      <w:pPr>
-        <w:tabs>
-          <w:tab w:val="right" w:pos="12240"/>
-        </w:tabs>
-        <w:spacing w:line="243" w:lineRule="exact"/>
-        <w:rPr>
-          <w:rFonts w:ascii="Arial" w:hAnsi="Arial" w:cs="Arial"/>
-          <w:color w:val="404040" w:themeColor="text1" w:themeTint="BF"/>
-        </w:rPr>
-      </w:pPr>
-    </w:p>
-    <w:p>
-      <w:pPr>
-        <w:tabs>
-          <w:tab w:val="right" w:pos="12240"/>
-        </w:tabs>
-        <w:spacing w:line="243" w:lineRule="exact"/>
-        <w:rPr>
-          <w:rFonts w:ascii="Arial" w:hAnsi="Arial" w:cs="Arial"/>
-          <w:color w:val="404040" w:themeColor="text1" w:themeTint="BF"/>
-        </w:rPr>
-      </w:pPr>
-    </w:p>
-    <w:p>
-      <w:pPr>
-        <w:tabs>
-          <w:tab w:val="right" w:pos="12240"/>
-        </w:tabs>
-        <w:spacing w:line="243" w:lineRule="exact"/>
-        <w:rPr>
-          <w:rFonts w:ascii="Arial" w:hAnsi="Arial" w:cs="Arial"/>
-          <w:color w:val="404040" w:themeColor="text1" w:themeTint="BF"/>
-        </w:rPr>
-      </w:pPr>
-    </w:p>
-    <w:p>
-      <w:pPr>
-        <w:tabs>
-          <w:tab w:val="right" w:pos="12240"/>
-        </w:tabs>
-        <w:spacing w:line="243" w:lineRule="exact"/>
-        <w:rPr>
-          <w:rFonts w:ascii="Arial" w:hAnsi="Arial" w:cs="Arial"/>
-          <w:color w:val="404040" w:themeColor="text1" w:themeTint="BF"/>
-        </w:rPr>
-      </w:pPr>
-    </w:p>
-    <w:p>
-      <w:pPr>
-        <w:tabs>
-          <w:tab w:val="right" w:pos="12240"/>
-        </w:tabs>
-        <w:spacing w:line="243" w:lineRule="exact"/>
-        <w:rPr>
-          <w:rFonts w:ascii="Arial" w:hAnsi="Arial" w:cs="Arial"/>
-          <w:color w:val="404040" w:themeColor="text1" w:themeTint="BF"/>
-        </w:rPr>
-      </w:pPr>
-    </w:p>
-    <w:p>
-      <w:pPr>
-        <w:tabs>
-          <w:tab w:val="right" w:pos="12240"/>
-        </w:tabs>
-        <w:spacing w:line="243" w:lineRule="exact"/>
-        <w:rPr>
-          <w:rFonts w:ascii="Arial" w:hAnsi="Arial" w:cs="Arial"/>
-          <w:color w:val="404040" w:themeColor="text1" w:themeTint="BF"/>
-        </w:rPr>
-      </w:pPr>
-      <w:r>
-        <w:rPr>
-          <w:rFonts w:ascii="Arial" w:hAnsi="Arial" w:cs="Arial"/>
-          <w:b/>
-          <w:color w:val="404040" w:themeColor="text1" w:themeTint="BF"/>
-        </w:rPr>
+        <w:pStyle w:val="ListParagraph"/>
+        <w:numPr>
+          <w:ilvl w:val="0"/>
+          <w:numId w:val="24"/>
+        </w:numPr>
+        <w:tabs>
+          <w:tab w:val="right" w:pos="12240"/>
+        </w:tabs>
+        <w:spacing w:line="243" w:lineRule="exact"/>
+        <w:rPr>
+          <w:rFonts w:ascii="Arial" w:hAnsi="Arial" w:cs="Arial"/>
+          <w:color w:val="404040" w:themeColor="text1" w:themeTint="BF"/>
+        </w:rPr>
+      </w:pPr>
+      <w:r>
+        <w:rPr>
+          <w:rFonts w:ascii="Arial" w:hAnsi="Arial" w:cs="Arial"/>
+          <w:b/>
+          <w:color w:val="404040" w:themeColor="text1" w:themeTint="BF"/>
+        </w:rPr>
+        <w:t>Result and Impact</w:t>
+      </w:r>
+    </w:p>
+    <w:p>
+      <w:pPr>
+        <w:pStyle w:val="ListParagraph"/>
+        <w:tabs>
+          <w:tab w:val="right" w:pos="12240"/>
+        </w:tabs>
+        <w:spacing w:line="243" w:lineRule="exact"/>
+        <w:ind w:left="720" w:firstLine="0"/>
+        <w:rPr>
+          <w:rFonts w:ascii="Arial" w:hAnsi="Arial" w:cs="Arial"/>
+          <w:color w:val="404040" w:themeColor="text1" w:themeTint="BF"/>
+        </w:rPr>
+      </w:pPr>
+      <w:r>
+        <w:rPr>
+          <w:rFonts w:ascii="Arial" w:hAnsi="Arial" w:cs="Arial"/>
+          <w:color w:val="404040" w:themeColor="text1" w:themeTint="BF"/>
+        </w:rPr>
+        <w:t>Successfully delivered a system that supports multi-user concurrent signing workflows, replacing the legacy solution that only allowed single-user signing. Enabled document versioning and watermark-based signing to ensure integrity and auditability. Improved signing efficiency by supporting simultaneous signatures from multiple users on the same document, with real-time version updates via SSE, greatly enhancing user experience and operational speed.</w:t>
+      </w:r>
+    </w:p>
+    <w:p>
+      <w:pPr>
+        <w:pStyle w:val="ListParagraph"/>
+        <w:tabs>
+          <w:tab w:val="right" w:pos="12240"/>
+        </w:tabs>
+        <w:spacing w:line="243" w:lineRule="exact"/>
+        <w:ind w:left="720" w:firstLine="0"/>
+        <w:rPr>
+          <w:rFonts w:ascii="Arial" w:hAnsi="Arial" w:cs="Arial"/>
+          <w:color w:val="404040" w:themeColor="text1" w:themeTint="BF"/>
+        </w:rPr>
+      </w:pPr>
+    </w:p>
+    <w:p>
+      <w:pPr>
+        <w:tabs>
+          <w:tab w:val="right" w:pos="12240"/>
+        </w:tabs>
+        <w:spacing w:line="243" w:lineRule="exact"/>
+        <w:rPr>
+          <w:rFonts w:ascii="Arial" w:hAnsi="Arial" w:cs="Arial"/>
+          <w:color w:val="404040" w:themeColor="text1" w:themeTint="BF"/>
+        </w:rPr>
+      </w:pPr>
+    </w:p>
+    <w:p>
+      <w:pPr>
+        <w:tabs>
+          <w:tab w:val="right" w:pos="12240"/>
+        </w:tabs>
+        <w:spacing w:line="243" w:lineRule="exact"/>
+        <w:rPr>
+          <w:rFonts w:ascii="Arial" w:hAnsi="Arial" w:cs="Arial"/>
+          <w:color w:val="404040" w:themeColor="text1" w:themeTint="BF"/>
+        </w:rPr>
+      </w:pPr>
+      <w:r>
+        <w:rPr>
+          <w:rFonts w:ascii="Arial" w:hAnsi="Arial" w:cs="Arial"/>
+          <w:b/>
+          <w:color w:val="404040" w:themeColor="text1" w:themeTint="BF"/>
+        </w:rPr>
+        <w:lastRenderedPageBreak/>
         <w:t xml:space="preserve">2. </w:t>
       </w:r>
-      <w:proofErr w:type="spellStart"/>
-      <w:r>
-        <w:rPr>
-          <w:rFonts w:ascii="Arial" w:hAnsi="Arial" w:cs="Arial"/>
-          <w:b/>
-          <w:color w:val="404040" w:themeColor="text1" w:themeTint="BF"/>
-        </w:rPr>
-        <w:t>Fubon</w:t>
-      </w:r>
-      <w:proofErr w:type="spellEnd"/>
-      <w:r>
-        <w:rPr>
-          <w:rFonts w:ascii="Arial" w:hAnsi="Arial" w:cs="Arial"/>
-          <w:b/>
-          <w:color w:val="404040" w:themeColor="text1" w:themeTint="BF"/>
-        </w:rPr>
-        <w:t xml:space="preserve"> Life Insurance</w:t>
+      <w:r>
+        <w:rPr>
+          <w:rFonts w:ascii="Arial" w:hAnsi="Arial" w:cs="Arial"/>
+          <w:b/>
+          <w:color w:val="404040" w:themeColor="text1" w:themeTint="BF"/>
+        </w:rPr>
+        <w:t>Fubon Life Insurance</w:t>
       </w:r>
       <w:r>
         <w:rPr>
@@ -2879,7 +2534,6 @@
           <w:b/>
           <w:color w:val="404040" w:themeColor="text1" w:themeTint="BF"/>
         </w:rPr>
-        <w:lastRenderedPageBreak/>
         <w:t xml:space="preserve">Requirement &amp; Planning: </w:t>
       </w:r>
     </w:p>
@@ -3171,25 +2825,7 @@
           <w:b/>
           <w:color w:val="404040" w:themeColor="text1" w:themeTint="BF"/>
         </w:rPr>
-        <w:t xml:space="preserve">Web Portal &amp; </w:t>
-      </w:r>
-      <w:proofErr w:type="spellStart"/>
-      <w:r>
-        <w:rPr>
-          <w:rFonts w:ascii="Arial" w:hAnsi="Arial" w:cs="Arial"/>
-          <w:b/>
-          <w:color w:val="404040" w:themeColor="text1" w:themeTint="BF"/>
-        </w:rPr>
-        <w:t>Dashboarding</w:t>
-      </w:r>
-      <w:proofErr w:type="spellEnd"/>
-      <w:r>
-        <w:rPr>
-          <w:rFonts w:ascii="Arial" w:hAnsi="Arial" w:cs="Arial"/>
-          <w:b/>
-          <w:color w:val="404040" w:themeColor="text1" w:themeTint="BF"/>
-        </w:rPr>
-        <w:t>:</w:t>
+        <w:t>Web Portal &amp; Dashboarding:</w:t>
       </w:r>
     </w:p>
     <w:p>
@@ -3210,23 +2846,7 @@
           <w:rFonts w:ascii="Arial" w:hAnsi="Arial" w:cs="Arial"/>
           <w:color w:val="404040" w:themeColor="text1" w:themeTint="BF"/>
         </w:rPr>
-        <w:t xml:space="preserve">Designed and built a self-service Django-based web portal with interactive dashboards using </w:t>
-      </w:r>
-      <w:proofErr w:type="spellStart"/>
-      <w:r>
-        <w:rPr>
-          <w:rFonts w:ascii="Arial" w:hAnsi="Arial" w:cs="Arial"/>
-          <w:color w:val="404040" w:themeColor="text1" w:themeTint="BF"/>
-        </w:rPr>
-        <w:t>Plotly</w:t>
-      </w:r>
-      <w:proofErr w:type="spellEnd"/>
-      <w:r>
-        <w:rPr>
-          <w:rFonts w:ascii="Arial" w:hAnsi="Arial" w:cs="Arial"/>
-          <w:color w:val="404040" w:themeColor="text1" w:themeTint="BF"/>
-        </w:rPr>
-        <w:t>, JavaScript, and HTML/CSS, enabling business users to dynamically filter, and export reports.</w:t>
+        <w:t>Designed and built a self-service Django-based web portal with interactive dashboards using Plotly, JavaScript, and HTML/CSS, enabling business users to dynamically filter, and export reports.</w:t>
       </w:r>
     </w:p>
     <w:p>
@@ -3521,25 +3141,7 @@
           <w:sz w:val="22"/>
           <w:szCs w:val="22"/>
         </w:rPr>
-        <w:t xml:space="preserve">Developed robust backend services using Django and Django Framework, implementing business logic, user authentication, and API endpoints. Utilized Celery with </w:t>
-      </w:r>
-      <w:proofErr w:type="spellStart"/>
-      <w:r>
-        <w:rPr>
-          <w:color w:val="404040"/>
-          <w:sz w:val="22"/>
-          <w:szCs w:val="22"/>
-        </w:rPr>
-        <w:t>Redis</w:t>
-      </w:r>
-      <w:proofErr w:type="spellEnd"/>
-      <w:r>
-        <w:rPr>
-          <w:color w:val="404040"/>
-          <w:sz w:val="22"/>
-          <w:szCs w:val="22"/>
-        </w:rPr>
-        <w:t xml:space="preserve"> as the broker to handle asynchronous tasks and background job processing. </w:t>
+        <w:t xml:space="preserve">Developed robust backend services using Django and Django Framework, implementing business logic, user authentication, and API endpoints. Utilized Celery with Redis as the broker to handle asynchronous tasks and background job processing. </w:t>
       </w:r>
     </w:p>
     <w:p>
@@ -3683,43 +3285,7 @@
           <w:sz w:val="22"/>
           <w:szCs w:val="22"/>
         </w:rPr>
-        <w:t xml:space="preserve">Built a dynamic and responsive user interface using React.js with HTML5 and CSS3. Implemented server-side rendering for certain components using </w:t>
-      </w:r>
-      <w:proofErr w:type="spellStart"/>
-      <w:r>
-        <w:rPr>
-          <w:color w:val="404040"/>
-          <w:sz w:val="22"/>
-          <w:szCs w:val="22"/>
-        </w:rPr>
-        <w:t>Jinja</w:t>
-      </w:r>
-      <w:proofErr w:type="spellEnd"/>
-      <w:r>
-        <w:rPr>
-          <w:color w:val="404040"/>
-          <w:sz w:val="22"/>
-          <w:szCs w:val="22"/>
-        </w:rPr>
-        <w:t xml:space="preserve"> </w:t>
-      </w:r>
-      <w:proofErr w:type="spellStart"/>
-      <w:r>
-        <w:rPr>
-          <w:color w:val="404040"/>
-          <w:sz w:val="22"/>
-          <w:szCs w:val="22"/>
-        </w:rPr>
-        <w:t>templating</w:t>
-      </w:r>
-      <w:proofErr w:type="spellEnd"/>
-      <w:r>
-        <w:rPr>
-          <w:color w:val="404040"/>
-          <w:sz w:val="22"/>
-          <w:szCs w:val="22"/>
-        </w:rPr>
-        <w:t xml:space="preserve"> where required for optimal performance. </w:t>
+        <w:t xml:space="preserve">Built a dynamic and responsive user interface using React.js with HTML5 and CSS3. Implemented server-side rendering for certain components using Jinja templating where required for optimal performance. </w:t>
       </w:r>
     </w:p>
     <w:p>
@@ -3772,21 +3338,7 @@
         <w:rPr>
           <w:color w:val="404040" w:themeColor="text1" w:themeTint="BF"/>
         </w:rPr>
-        <w:t xml:space="preserve">Deployed the application using </w:t>
-      </w:r>
-      <w:proofErr w:type="spellStart"/>
-      <w:r>
-        <w:rPr>
-          <w:color w:val="404040" w:themeColor="text1" w:themeTint="BF"/>
-        </w:rPr>
-        <w:t>Gunicorn</w:t>
-      </w:r>
-      <w:proofErr w:type="spellEnd"/>
-      <w:r>
-        <w:rPr>
-          <w:color w:val="404040" w:themeColor="text1" w:themeTint="BF"/>
-        </w:rPr>
-        <w:t xml:space="preserve"> as the WSGI server with Nginx as a reverse proxy. </w:t>
+        <w:t xml:space="preserve">Deployed the application using Gunicorn as the WSGI server with Nginx as a reverse proxy. </w:t>
       </w:r>
     </w:p>
     <w:p>
@@ -3812,6 +3364,56 @@
     </w:p>
     <w:p>
       <w:pPr>
+        <w:tabs>
+          <w:tab w:val="right" w:pos="12240"/>
+        </w:tabs>
+        <w:spacing w:line="243" w:lineRule="exact"/>
+        <w:rPr>
+          <w:rFonts w:ascii="Arial" w:hAnsi="Arial" w:cs="Arial"/>
+          <w:color w:val="404040" w:themeColor="text1" w:themeTint="BF"/>
+        </w:rPr>
+      </w:pPr>
+    </w:p>
+    <w:p>
+      <w:pPr>
+        <w:tabs>
+          <w:tab w:val="right" w:pos="12240"/>
+        </w:tabs>
+        <w:spacing w:line="243" w:lineRule="exact"/>
+        <w:rPr>
+          <w:rFonts w:ascii="Arial" w:hAnsi="Arial" w:cs="Arial"/>
+          <w:color w:val="404040" w:themeColor="text1" w:themeTint="BF"/>
+        </w:rPr>
+      </w:pPr>
+    </w:p>
+    <w:p>
+      <w:pPr>
+        <w:tabs>
+          <w:tab w:val="right" w:pos="12240"/>
+        </w:tabs>
+        <w:spacing w:line="243" w:lineRule="exact"/>
+        <w:rPr>
+          <w:rFonts w:ascii="Arial" w:hAnsi="Arial" w:cs="Arial"/>
+          <w:color w:val="404040" w:themeColor="text1" w:themeTint="BF"/>
+        </w:rPr>
+      </w:pPr>
+    </w:p>
+    <w:p>
+      <w:pPr>
+        <w:tabs>
+          <w:tab w:val="right" w:pos="12240"/>
+        </w:tabs>
+        <w:spacing w:line="243" w:lineRule="exact"/>
+        <w:rPr>
+          <w:rFonts w:ascii="Arial" w:hAnsi="Arial" w:cs="Arial"/>
+          <w:color w:val="404040" w:themeColor="text1" w:themeTint="BF"/>
+        </w:rPr>
+      </w:pPr>
+      <w:bookmarkStart w:id="0" w:name="_GoBack"/>
+      <w:bookmarkEnd w:id="0"/>
+    </w:p>
+    <w:p>
+      <w:pPr>
         <w:pStyle w:val="ListParagraph"/>
         <w:tabs>
           <w:tab w:val="right" w:pos="12240"/>
@@ -3843,6 +3445,7 @@
           <w:b/>
           <w:color w:val="404040" w:themeColor="text1" w:themeTint="BF"/>
         </w:rPr>
+        <w:lastRenderedPageBreak/>
         <w:t>Project: Developing Central Data Web Service</w:t>
       </w:r>
       <w:r>
@@ -4524,25 +4127,7 @@
           <w:bCs/>
           <w:color w:val="404040" w:themeColor="text1" w:themeTint="BF"/>
         </w:rPr>
-        <w:t>uilt and maintained a full CI/CD pipeline with </w:t>
-      </w:r>
-      <w:proofErr w:type="spellStart"/>
-      <w:r>
-        <w:rPr>
-          <w:rFonts w:ascii="Arial" w:hAnsi="Arial" w:cs="Arial"/>
-          <w:bCs/>
-          <w:color w:val="404040" w:themeColor="text1" w:themeTint="BF"/>
-        </w:rPr>
-        <w:t>GitLab</w:t>
-      </w:r>
-      <w:proofErr w:type="spellEnd"/>
-      <w:r>
-        <w:rPr>
-          <w:rFonts w:ascii="Arial" w:hAnsi="Arial" w:cs="Arial"/>
-          <w:bCs/>
-          <w:color w:val="404040" w:themeColor="text1" w:themeTint="BF"/>
-        </w:rPr>
-        <w:t> to automate the entire process from code integration and testing to deployment, significantly improving development efficiency and release speed.</w:t>
+        <w:t>uilt and maintained a full CI/CD pipeline with GitLab to automate the entire process from code integration and testing to deployment, significantly improving development efficiency and release speed.</w:t>
       </w:r>
     </w:p>
     <w:p>
@@ -4590,36 +4175,8 @@
           <w:b/>
           <w:color w:val="404040" w:themeColor="text1" w:themeTint="BF"/>
         </w:rPr>
-        <w:t xml:space="preserve">3. </w:t>
-      </w:r>
-      <w:proofErr w:type="spellStart"/>
-      <w:r>
-        <w:rPr>
-          <w:rFonts w:ascii="Arial" w:hAnsi="Arial" w:cs="Arial"/>
-          <w:b/>
-          <w:color w:val="404040" w:themeColor="text1" w:themeTint="BF"/>
-        </w:rPr>
-        <w:t>Nittsu</w:t>
-      </w:r>
-      <w:proofErr w:type="spellEnd"/>
-      <w:r>
-        <w:rPr>
-          <w:rFonts w:ascii="Arial" w:hAnsi="Arial" w:cs="Arial"/>
-          <w:b/>
-          <w:color w:val="404040" w:themeColor="text1" w:themeTint="BF"/>
-        </w:rPr>
-        <w:t xml:space="preserve"> System </w:t>
-      </w:r>
-      <w:proofErr w:type="spellStart"/>
-      <w:r>
-        <w:rPr>
-          <w:rFonts w:ascii="Arial" w:hAnsi="Arial" w:cs="Arial"/>
-          <w:b/>
-          <w:color w:val="404040" w:themeColor="text1" w:themeTint="BF"/>
-        </w:rPr>
-        <w:t>Co.ltd</w:t>
-      </w:r>
-      <w:proofErr w:type="spellEnd"/>
+        <w:t>3. Nittsu System Co.ltd</w:t>
+      </w:r>
       <w:r>
         <w:rPr>
           <w:rFonts w:ascii="Arial" w:hAnsi="Arial" w:cs="Arial"/>
@@ -4960,23 +4517,15 @@
           <w:rFonts w:ascii="Arial" w:hAnsi="Arial" w:cs="Arial"/>
           <w:color w:val="404040" w:themeColor="text1" w:themeTint="BF"/>
         </w:rPr>
-        <w:t xml:space="preserve">Developed backend components using Java EE and JPA based on UML design and business rules. Implemented domain services, repositories, and business logic layers following DDD patterns. Applied Unit Test and </w:t>
-      </w:r>
-      <w:proofErr w:type="spellStart"/>
-      <w:r>
-        <w:rPr>
-          <w:rFonts w:ascii="Arial" w:hAnsi="Arial" w:cs="Arial"/>
-          <w:color w:val="404040" w:themeColor="text1" w:themeTint="BF"/>
-        </w:rPr>
-        <w:t>JMockit</w:t>
-      </w:r>
-      <w:proofErr w:type="spellEnd"/>
-      <w:r>
-        <w:rPr>
-          <w:rFonts w:ascii="Arial" w:hAnsi="Arial" w:cs="Arial"/>
-          <w:color w:val="404040" w:themeColor="text1" w:themeTint="BF"/>
-        </w:rPr>
-        <w:t xml:space="preserve"> to verify business logic correctness and improve code reliability.</w:t>
+        <w:t xml:space="preserve">Developed backend components using Java EE and JPA based on UML design and business rules. Implemented domain services, repositories, and business logic layers following DDD patterns. Applied </w:t>
+      </w:r>
+      <w:r>
+        <w:rPr>
+          <w:rFonts w:ascii="Arial" w:hAnsi="Arial" w:cs="Arial"/>
+          <w:color w:val="404040" w:themeColor="text1" w:themeTint="BF"/>
+        </w:rPr>
+        <w:lastRenderedPageBreak/>
+        <w:t>Unit Test and JMockit to verify business logic correctness and improve code reliability.</w:t>
       </w:r>
     </w:p>
     <w:p>
@@ -5035,23 +4584,7 @@
           <w:rFonts w:ascii="Arial" w:hAnsi="Arial" w:cs="Arial"/>
           <w:color w:val="404040" w:themeColor="text1" w:themeTint="BF"/>
         </w:rPr>
-        <w:t>Built and integrated the frontend using HTML, CSS, JavaScript (</w:t>
-      </w:r>
-      <w:proofErr w:type="spellStart"/>
-      <w:r>
-        <w:rPr>
-          <w:rFonts w:ascii="Arial" w:hAnsi="Arial" w:cs="Arial"/>
-          <w:color w:val="404040" w:themeColor="text1" w:themeTint="BF"/>
-        </w:rPr>
-        <w:t>KnockoutJS</w:t>
-      </w:r>
-      <w:proofErr w:type="spellEnd"/>
-      <w:r>
-        <w:rPr>
-          <w:rFonts w:ascii="Arial" w:hAnsi="Arial" w:cs="Arial"/>
-          <w:color w:val="404040" w:themeColor="text1" w:themeTint="BF"/>
-        </w:rPr>
-        <w:t>) for dynamic and responsive user interfaces. Implemented UI logic to interact seamlessly with backend services and val</w:t>
+        <w:t>Built and integrated the frontend using HTML, CSS, JavaScript (KnockoutJS) for dynamic and responsive user interfaces. Implemented UI logic to interact seamlessly with backend services and val</w:t>
       </w:r>
       <w:r>
         <w:rPr>
@@ -5113,24 +4646,7 @@
           <w:rFonts w:ascii="Arial" w:hAnsi="Arial" w:cs="Arial"/>
           <w:color w:val="404040" w:themeColor="text1" w:themeTint="BF"/>
         </w:rPr>
-        <w:lastRenderedPageBreak/>
-        <w:t xml:space="preserve">Tested backend components using JUnit and </w:t>
-      </w:r>
-      <w:proofErr w:type="spellStart"/>
-      <w:r>
-        <w:rPr>
-          <w:rFonts w:ascii="Arial" w:hAnsi="Arial" w:cs="Arial"/>
-          <w:color w:val="404040" w:themeColor="text1" w:themeTint="BF"/>
-        </w:rPr>
-        <w:t>JMockit</w:t>
-      </w:r>
-      <w:proofErr w:type="spellEnd"/>
-      <w:r>
-        <w:rPr>
-          <w:rFonts w:ascii="Arial" w:hAnsi="Arial" w:cs="Arial"/>
-          <w:color w:val="404040" w:themeColor="text1" w:themeTint="BF"/>
-        </w:rPr>
-        <w:t xml:space="preserve"> to verify business logic and service interactions.</w:t>
+        <w:t>Tested backend components using JUnit and JMockit to verify business logic and service interactions.</w:t>
       </w:r>
     </w:p>
     <w:p>
@@ -5285,9 +4801,8 @@
           <w:bdr w:val="none" w:sz="0" w:space="0" w:color="auto" w:frame="1"/>
           <w:shd w:val="clear" w:color="auto" w:fill="FFFFFF"/>
         </w:rPr>
-        <w:t xml:space="preserve">Python (Pandas, </w:t>
-      </w:r>
-      <w:proofErr w:type="spellStart"/>
+        <w:t>Python (Pandas, PySpark, Airflow),</w:t>
+      </w:r>
       <w:r>
         <w:rPr>
           <w:rStyle w:val="sk-sample-resume-skill-line"/>
@@ -5297,9 +4812,8 @@
           <w:bdr w:val="none" w:sz="0" w:space="0" w:color="auto" w:frame="1"/>
           <w:shd w:val="clear" w:color="auto" w:fill="FFFFFF"/>
         </w:rPr>
-        <w:t>PySpark</w:t>
-      </w:r>
-      <w:proofErr w:type="spellEnd"/>
+        <w:t xml:space="preserve"> Java,</w:t>
+      </w:r>
       <w:r>
         <w:rPr>
           <w:rStyle w:val="sk-sample-resume-skill-line"/>
@@ -5309,7 +4823,7 @@
           <w:bdr w:val="none" w:sz="0" w:space="0" w:color="auto" w:frame="1"/>
           <w:shd w:val="clear" w:color="auto" w:fill="FFFFFF"/>
         </w:rPr>
-        <w:t>, Airflow),</w:t>
+        <w:t xml:space="preserve"> SQL (Ad</w:t>
       </w:r>
       <w:r>
         <w:rPr>
@@ -5320,7 +4834,7 @@
           <w:bdr w:val="none" w:sz="0" w:space="0" w:color="auto" w:frame="1"/>
           <w:shd w:val="clear" w:color="auto" w:fill="FFFFFF"/>
         </w:rPr>
-        <w:t xml:space="preserve"> Java,</w:t>
+        <w:t>vanced Query Optimization)</w:t>
       </w:r>
       <w:r>
         <w:rPr>
@@ -5331,53 +4845,7 @@
           <w:bdr w:val="none" w:sz="0" w:space="0" w:color="auto" w:frame="1"/>
           <w:shd w:val="clear" w:color="auto" w:fill="FFFFFF"/>
         </w:rPr>
-        <w:t xml:space="preserve"> SQL (Ad</w:t>
-      </w:r>
-      <w:r>
-        <w:rPr>
-          <w:rStyle w:val="sk-sample-resume-skill-line"/>
-          <w:rFonts w:ascii="Arial" w:hAnsi="Arial" w:cs="Arial"/>
-          <w:color w:val="52575C"/>
-          <w:spacing w:val="-6"/>
-          <w:bdr w:val="none" w:sz="0" w:space="0" w:color="auto" w:frame="1"/>
-          <w:shd w:val="clear" w:color="auto" w:fill="FFFFFF"/>
-        </w:rPr>
-        <w:t>vanced Query Optimization)</w:t>
-      </w:r>
-      <w:r>
-        <w:rPr>
-          <w:rStyle w:val="sk-sample-resume-skill-line"/>
-          <w:rFonts w:ascii="Arial" w:hAnsi="Arial" w:cs="Arial"/>
-          <w:color w:val="52575C"/>
-          <w:spacing w:val="-6"/>
-          <w:bdr w:val="none" w:sz="0" w:space="0" w:color="auto" w:frame="1"/>
-          <w:shd w:val="clear" w:color="auto" w:fill="FFFFFF"/>
-        </w:rPr>
-        <w:t xml:space="preserve">, Java script, </w:t>
-      </w:r>
-      <w:proofErr w:type="spellStart"/>
-      <w:r>
-        <w:rPr>
-          <w:rStyle w:val="sk-sample-resume-skill-line"/>
-          <w:rFonts w:ascii="Arial" w:hAnsi="Arial" w:cs="Arial"/>
-          <w:color w:val="52575C"/>
-          <w:spacing w:val="-6"/>
-          <w:bdr w:val="none" w:sz="0" w:space="0" w:color="auto" w:frame="1"/>
-          <w:shd w:val="clear" w:color="auto" w:fill="FFFFFF"/>
-        </w:rPr>
-        <w:t>Jquery</w:t>
-      </w:r>
-      <w:proofErr w:type="spellEnd"/>
-      <w:r>
-        <w:rPr>
-          <w:rStyle w:val="sk-sample-resume-skill-line"/>
-          <w:rFonts w:ascii="Arial" w:hAnsi="Arial" w:cs="Arial"/>
-          <w:color w:val="52575C"/>
-          <w:spacing w:val="-6"/>
-          <w:bdr w:val="none" w:sz="0" w:space="0" w:color="auto" w:frame="1"/>
-          <w:shd w:val="clear" w:color="auto" w:fill="FFFFFF"/>
-        </w:rPr>
-        <w:t>, React, HTML,CSS</w:t>
+        <w:t>, Java script, Jquery, React, HTML,CSS</w:t>
       </w:r>
     </w:p>
     <w:p>
@@ -5396,23 +4864,13 @@
           <w:color w:val="404040" w:themeColor="text1" w:themeTint="BF"/>
         </w:rPr>
       </w:pPr>
-      <w:bookmarkStart w:id="0" w:name="_GoBack"/>
-      <w:r>
-        <w:rPr>
-          <w:rFonts w:ascii="Arial" w:hAnsi="Arial" w:cs="Arial"/>
-          <w:b/>
-          <w:color w:val="404040" w:themeColor="text1" w:themeTint="BF"/>
-        </w:rPr>
-        <w:t xml:space="preserve">Big </w:t>
-      </w:r>
-      <w:bookmarkEnd w:id="0"/>
-      <w:r>
-        <w:rPr>
-          <w:rFonts w:ascii="Arial" w:hAnsi="Arial" w:cs="Arial"/>
-          <w:b/>
-          <w:color w:val="404040" w:themeColor="text1" w:themeTint="BF"/>
-        </w:rPr>
-        <w:t>Data</w:t>
+      <w:r>
+        <w:rPr>
+          <w:rFonts w:ascii="Arial" w:hAnsi="Arial" w:cs="Arial"/>
+          <w:b/>
+          <w:color w:val="404040" w:themeColor="text1" w:themeTint="BF"/>
+        </w:rPr>
+        <w:t>Big Data</w:t>
       </w:r>
       <w:r>
         <w:rPr>
@@ -5506,18 +4964,8 @@
           <w:b/>
           <w:color w:val="404040" w:themeColor="text1" w:themeTint="BF"/>
         </w:rPr>
-        <w:t xml:space="preserve">Cloud and </w:t>
-      </w:r>
-      <w:proofErr w:type="spellStart"/>
-      <w:r>
-        <w:rPr>
-          <w:rFonts w:ascii="Arial" w:hAnsi="Arial" w:cs="Arial"/>
-          <w:b/>
-          <w:color w:val="404040" w:themeColor="text1" w:themeTint="BF"/>
-        </w:rPr>
-        <w:t>Devops</w:t>
-      </w:r>
-      <w:proofErr w:type="spellEnd"/>
+        <w:t>Cloud and Devops</w:t>
+      </w:r>
       <w:r>
         <w:rPr>
           <w:rFonts w:ascii="Arial" w:hAnsi="Arial" w:cs="Arial"/>
@@ -5537,23 +4985,7 @@
           <w:rFonts w:ascii="Arial" w:hAnsi="Arial" w:cs="Arial"/>
           <w:color w:val="404040" w:themeColor="text1" w:themeTint="BF"/>
         </w:rPr>
-        <w:t xml:space="preserve">), Docker , </w:t>
-      </w:r>
-      <w:proofErr w:type="spellStart"/>
-      <w:r>
-        <w:rPr>
-          <w:rFonts w:ascii="Arial" w:hAnsi="Arial" w:cs="Arial"/>
-          <w:color w:val="404040" w:themeColor="text1" w:themeTint="BF"/>
-        </w:rPr>
-        <w:t>Gitlab</w:t>
-      </w:r>
-      <w:proofErr w:type="spellEnd"/>
-      <w:r>
-        <w:rPr>
-          <w:rFonts w:ascii="Arial" w:hAnsi="Arial" w:cs="Arial"/>
-          <w:color w:val="404040" w:themeColor="text1" w:themeTint="BF"/>
-        </w:rPr>
-        <w:t>(CI/CD)</w:t>
+        <w:t>), Docker , Gitlab(CI/CD)</w:t>
       </w:r>
     </w:p>
     <w:p>
@@ -5582,23 +5014,7 @@
           <w:rFonts w:ascii="Arial" w:hAnsi="Arial" w:cs="Arial"/>
           <w:color w:val="404040" w:themeColor="text1" w:themeTint="BF"/>
         </w:rPr>
-        <w:t xml:space="preserve">: Agile, Jira, Confluence, </w:t>
-      </w:r>
-      <w:proofErr w:type="spellStart"/>
-      <w:r>
-        <w:rPr>
-          <w:rFonts w:ascii="Arial" w:hAnsi="Arial" w:cs="Arial"/>
-          <w:color w:val="404040" w:themeColor="text1" w:themeTint="BF"/>
-        </w:rPr>
-        <w:t>Git</w:t>
-      </w:r>
-      <w:proofErr w:type="spellEnd"/>
-      <w:r>
-        <w:rPr>
-          <w:rFonts w:ascii="Arial" w:hAnsi="Arial" w:cs="Arial"/>
-          <w:color w:val="404040" w:themeColor="text1" w:themeTint="BF"/>
-        </w:rPr>
-        <w:t xml:space="preserve"> Version Control</w:t>
+        <w:t>: Agile, Jira, Confluence, Git Version Control</w:t>
       </w:r>
     </w:p>
     <w:p>
@@ -9416,6 +8832,7 @@
   <w:style w:type="character" w:default="1" w:styleId="DefaultParagraphFont">
     <w:name w:val="Default Paragraph Font"/>
     <w:uiPriority w:val="1"/>
+    <w:semiHidden/>
     <w:unhideWhenUsed/>
   </w:style>
   <w:style w:type="table" w:default="1" w:styleId="TableNormal">
@@ -9903,12 +9320,12 @@
 </file>
 
 <file path=customXml/item1.xml><?xml version="1.0" encoding="utf-8"?>
-<?mso-contentType ?>
-<FormTemplates xmlns="http://schemas.microsoft.com/sharepoint/v3/contenttype/forms">
-  <Display>DocumentLibraryForm</Display>
-  <Edit>DocumentLibraryForm</Edit>
-  <New>DocumentLibraryForm</New>
-</FormTemplates>
+<p:properties xmlns:p="http://schemas.microsoft.com/office/2006/metadata/properties" xmlns:xsi="http://www.w3.org/2001/XMLSchema-instance" xmlns:pc="http://schemas.microsoft.com/office/infopath/2007/PartnerControls">
+  <documentManagement>
+    <_ip_UnifiedCompliancePolicyUIAction xmlns="http://schemas.microsoft.com/sharepoint/v3" xsi:nil="true"/>
+    <_ip_UnifiedCompliancePolicyProperties xmlns="http://schemas.microsoft.com/sharepoint/v3" xsi:nil="true"/>
+  </documentManagement>
+</p:properties>
 </file>
 
 <file path=customXml/item2.xml><?xml version="1.0" encoding="utf-8"?>
@@ -10152,18 +9569,20 @@
 </file>
 
 <file path=customXml/item3.xml><?xml version="1.0" encoding="utf-8"?>
-<p:properties xmlns:p="http://schemas.microsoft.com/office/2006/metadata/properties" xmlns:xsi="http://www.w3.org/2001/XMLSchema-instance" xmlns:pc="http://schemas.microsoft.com/office/infopath/2007/PartnerControls">
-  <documentManagement>
-    <_ip_UnifiedCompliancePolicyUIAction xmlns="http://schemas.microsoft.com/sharepoint/v3" xsi:nil="true"/>
-    <_ip_UnifiedCompliancePolicyProperties xmlns="http://schemas.microsoft.com/sharepoint/v3" xsi:nil="true"/>
-  </documentManagement>
-</p:properties>
+<?mso-contentType ?>
+<FormTemplates xmlns="http://schemas.microsoft.com/sharepoint/v3/contenttype/forms">
+  <Display>DocumentLibraryForm</Display>
+  <Edit>DocumentLibraryForm</Edit>
+  <New>DocumentLibraryForm</New>
+</FormTemplates>
 </file>
 
 <file path=customXml/itemProps1.xml><?xml version="1.0" encoding="utf-8"?>
-<ds:datastoreItem xmlns:ds="http://schemas.openxmlformats.org/officeDocument/2006/customXml" ds:itemID="{4E8B984F-FFA9-4980-B3D9-257B0B40EA87}">
+<ds:datastoreItem xmlns:ds="http://schemas.openxmlformats.org/officeDocument/2006/customXml" ds:itemID="{93BDEE00-7A85-4E61-B7E5-34AB3BBCBAF5}">
   <ds:schemaRefs>
-    <ds:schemaRef ds:uri="http://schemas.microsoft.com/sharepoint/v3/contenttype/forms"/>
+    <ds:schemaRef ds:uri="http://schemas.microsoft.com/office/2006/metadata/properties"/>
+    <ds:schemaRef ds:uri="http://schemas.microsoft.com/office/infopath/2007/PartnerControls"/>
+    <ds:schemaRef ds:uri="http://schemas.microsoft.com/sharepoint/v3"/>
   </ds:schemaRefs>
 </ds:datastoreItem>
 </file>
@@ -10189,11 +9608,9 @@
 </file>
 
 <file path=customXml/itemProps3.xml><?xml version="1.0" encoding="utf-8"?>
-<ds:datastoreItem xmlns:ds="http://schemas.openxmlformats.org/officeDocument/2006/customXml" ds:itemID="{93BDEE00-7A85-4E61-B7E5-34AB3BBCBAF5}">
+<ds:datastoreItem xmlns:ds="http://schemas.openxmlformats.org/officeDocument/2006/customXml" ds:itemID="{4E8B984F-FFA9-4980-B3D9-257B0B40EA87}">
   <ds:schemaRefs>
-    <ds:schemaRef ds:uri="http://schemas.microsoft.com/office/2006/metadata/properties"/>
-    <ds:schemaRef ds:uri="http://schemas.microsoft.com/office/infopath/2007/PartnerControls"/>
-    <ds:schemaRef ds:uri="http://schemas.microsoft.com/sharepoint/v3"/>
+    <ds:schemaRef ds:uri="http://schemas.microsoft.com/sharepoint/v3/contenttype/forms"/>
   </ds:schemaRefs>
 </ds:datastoreItem>
 </file>
</xml_diff>